<commit_message>
Code I used for second submission of week 4 to professor
</commit_message>
<xml_diff>
--- a/FlightReservation/docs/Palmer_Week4_Assign4 .docx
+++ b/FlightReservation/docs/Palmer_Week4_Assign4 .docx
@@ -356,7 +356,6 @@
             </w:r>
             <w:r>
               <w:rPr>
-                <w:rFonts w:hint="eastAsia"/>
                 <w:noProof/>
                 <w:webHidden/>
               </w:rPr>
@@ -431,7 +430,6 @@
             </w:r>
             <w:r>
               <w:rPr>
-                <w:rFonts w:hint="eastAsia"/>
                 <w:noProof/>
                 <w:webHidden/>
               </w:rPr>
@@ -506,7 +504,6 @@
             </w:r>
             <w:r>
               <w:rPr>
-                <w:rFonts w:hint="eastAsia"/>
                 <w:noProof/>
                 <w:webHidden/>
               </w:rPr>
@@ -581,7 +578,6 @@
             </w:r>
             <w:r>
               <w:rPr>
-                <w:rFonts w:hint="eastAsia"/>
                 <w:noProof/>
                 <w:webHidden/>
               </w:rPr>
@@ -656,7 +652,6 @@
             </w:r>
             <w:r>
               <w:rPr>
-                <w:rFonts w:hint="eastAsia"/>
                 <w:noProof/>
                 <w:webHidden/>
               </w:rPr>
@@ -731,7 +726,6 @@
             </w:r>
             <w:r>
               <w:rPr>
-                <w:rFonts w:hint="eastAsia"/>
                 <w:noProof/>
                 <w:webHidden/>
               </w:rPr>
@@ -806,7 +800,6 @@
             </w:r>
             <w:r>
               <w:rPr>
-                <w:rFonts w:hint="eastAsia"/>
                 <w:noProof/>
                 <w:webHidden/>
               </w:rPr>
@@ -881,7 +874,6 @@
             </w:r>
             <w:r>
               <w:rPr>
-                <w:rFonts w:hint="eastAsia"/>
                 <w:noProof/>
                 <w:webHidden/>
               </w:rPr>
@@ -956,7 +948,6 @@
             </w:r>
             <w:r>
               <w:rPr>
-                <w:rFonts w:hint="eastAsia"/>
                 <w:noProof/>
                 <w:webHidden/>
               </w:rPr>
@@ -1016,7 +1007,6 @@
       </w:pPr>
       <w:bookmarkStart w:id="0" w:name="_Toc37009495"/>
       <w:r>
-        <w:lastRenderedPageBreak/>
         <w:t>Introduction</w:t>
       </w:r>
       <w:bookmarkEnd w:id="0"/>
@@ -1226,17 +1216,12 @@
         <w:t xml:space="preserve">  </w:t>
       </w:r>
       <w:proofErr w:type="spellStart"/>
-      <w:proofErr w:type="gramStart"/>
       <w:r>
         <w:t>ICustomerAccountService</w:t>
       </w:r>
       <w:proofErr w:type="spellEnd"/>
       <w:r>
-        <w:t>,,</w:t>
-      </w:r>
-      <w:proofErr w:type="gramEnd"/>
-      <w:r>
-        <w:t xml:space="preserve"> </w:t>
+        <w:t xml:space="preserve">,, </w:t>
       </w:r>
       <w:proofErr w:type="spellStart"/>
       <w:r>
@@ -1294,7 +1279,6 @@
         </w:rPr>
       </w:pPr>
       <w:r>
-        <w:lastRenderedPageBreak/>
         <w:tab/>
       </w:r>
       <w:r>
@@ -1464,12 +1448,8 @@
         <w:t xml:space="preserve"> </w:t>
       </w:r>
       <w:proofErr w:type="spellStart"/>
-      <w:proofErr w:type="gramStart"/>
-      <w:r>
-        <w:t>CustomerAccountImpl</w:t>
-      </w:r>
-      <w:r>
-        <w:t>Test</w:t>
+      <w:r>
+        <w:t>CustomerAccountImplTest</w:t>
       </w:r>
       <w:proofErr w:type="spellEnd"/>
       <w:r>
@@ -1480,22 +1460,15 @@
       </w:r>
       <w:proofErr w:type="spellStart"/>
       <w:r>
-        <w:t>LoginImpl</w:t>
-      </w:r>
-      <w:r>
-        <w:t>Test</w:t>
-      </w:r>
-      <w:proofErr w:type="spellEnd"/>
-      <w:proofErr w:type="gramEnd"/>
+        <w:t>LoginImplTest</w:t>
+      </w:r>
+      <w:proofErr w:type="spellEnd"/>
       <w:r>
         <w:t xml:space="preserve">, </w:t>
       </w:r>
       <w:proofErr w:type="spellStart"/>
       <w:r>
-        <w:t>SearchFlightInformationImpl</w:t>
-      </w:r>
-      <w:r>
-        <w:t>Test</w:t>
+        <w:t>SearchFlightInformationImplTest</w:t>
       </w:r>
       <w:proofErr w:type="spellEnd"/>
       <w:r>
@@ -1503,10 +1476,7 @@
       </w:r>
       <w:proofErr w:type="spellStart"/>
       <w:r>
-        <w:t>ListAvailableItineraryOptionsImpl</w:t>
-      </w:r>
-      <w:r>
-        <w:t>Test</w:t>
+        <w:t>ListAvailableItineraryOptionsImplTest</w:t>
       </w:r>
       <w:proofErr w:type="spellEnd"/>
       <w:r>
@@ -1514,10 +1484,7 @@
       </w:r>
       <w:proofErr w:type="spellStart"/>
       <w:r>
-        <w:t>ReserveItineraryImpl</w:t>
-      </w:r>
-      <w:r>
-        <w:t>Test</w:t>
+        <w:t>ReserveItineraryImplTest</w:t>
       </w:r>
       <w:proofErr w:type="spellEnd"/>
       <w:r>
@@ -1528,10 +1495,7 @@
       </w:r>
       <w:proofErr w:type="spellStart"/>
       <w:r>
-        <w:t>BookItineraryImpl</w:t>
-      </w:r>
-      <w:r>
-        <w:t>Test</w:t>
+        <w:t>BookItineraryImplTest</w:t>
       </w:r>
       <w:proofErr w:type="spellEnd"/>
       <w:r>
@@ -1539,6 +1503,11 @@
       </w:r>
     </w:p>
     <w:p>
+      <w:pPr>
+        <w:rPr>
+          <w:rFonts w:hint="eastAsia"/>
+        </w:rPr>
+      </w:pPr>
       <w:r>
         <w:tab/>
       </w:r>
@@ -1557,6 +1526,11 @@
       </w:r>
     </w:p>
     <w:p>
+      <w:pPr>
+        <w:rPr>
+          <w:rFonts w:hint="eastAsia"/>
+        </w:rPr>
+      </w:pPr>
       <w:r>
         <w:tab/>
         <w:t xml:space="preserve">            </w:t>
@@ -1633,6 +1607,11 @@
       </w:r>
     </w:p>
     <w:p>
+      <w:pPr>
+        <w:rPr>
+          <w:rFonts w:hint="eastAsia"/>
+        </w:rPr>
+      </w:pPr>
       <w:r>
         <w:tab/>
       </w:r>
@@ -1730,12 +1709,10 @@
         <w:t xml:space="preserve">  </w:t>
       </w:r>
       <w:proofErr w:type="spellStart"/>
-      <w:proofErr w:type="gramStart"/>
       <w:r>
         <w:t>application.properties</w:t>
       </w:r>
       <w:proofErr w:type="spellEnd"/>
-      <w:proofErr w:type="gramEnd"/>
     </w:p>
     <w:p>
       <w:pPr>
@@ -1778,7 +1755,6 @@
       </w:pPr>
       <w:bookmarkStart w:id="5" w:name="_Toc37009500"/>
       <w:r>
-        <w:lastRenderedPageBreak/>
         <w:t>Eclipse Images</w:t>
       </w:r>
       <w:bookmarkEnd w:id="5"/>
@@ -1812,6 +1788,9 @@
         </w:rPr>
       </w:pPr>
       <w:r>
+        <w:rPr>
+          <w:noProof/>
+        </w:rPr>
         <w:drawing>
           <wp:inline distT="0" distB="0" distL="0" distR="0" wp14:anchorId="486F129B" wp14:editId="74FECE9C">
             <wp:extent cx="5943600" cy="3341370"/>
@@ -1940,10 +1919,10 @@
       </w:pPr>
       <w:r>
         <w:drawing>
-          <wp:inline distT="0" distB="0" distL="0" distR="0" wp14:anchorId="03BE8469" wp14:editId="53C4F60D">
+          <wp:inline distT="0" distB="0" distL="0" distR="0" wp14:anchorId="072F0D5A" wp14:editId="3A2D623B">
             <wp:extent cx="5943600" cy="3341370"/>
             <wp:effectExtent l="0" t="0" r="0" b="0"/>
-            <wp:docPr id="7" name="Picture 7"/>
+            <wp:docPr id="2" name="Picture 2"/>
             <wp:cNvGraphicFramePr>
               <a:graphicFrameLocks xmlns:a="http://schemas.openxmlformats.org/drawingml/2006/main" noChangeAspect="1"/>
             </wp:cNvGraphicFramePr>
@@ -1983,7 +1962,6 @@
         </w:rPr>
       </w:pPr>
       <w:r>
-        <w:lastRenderedPageBreak/>
         <w:t>Problem</w:t>
       </w:r>
       <w:r>
@@ -1993,16 +1971,14 @@
         <w:t xml:space="preserve"> Tab:</w:t>
       </w:r>
       <w:r>
-        <w:t xml:space="preserve">  Same exception is being thrown saying error accessing file.  Assumed it was due to an empty file but that didn’t solve the issue</w:t>
-      </w:r>
-      <w:bookmarkStart w:id="8" w:name="_GoBack"/>
-      <w:bookmarkEnd w:id="8"/>
+        <w:t xml:space="preserve">  </w:t>
+      </w:r>
       <w:r>
         <w:drawing>
-          <wp:inline distT="0" distB="0" distL="0" distR="0" wp14:anchorId="19D6CB27" wp14:editId="60B4444D">
+          <wp:inline distT="0" distB="0" distL="0" distR="0" wp14:anchorId="2345B3FB" wp14:editId="3A947220">
             <wp:extent cx="5943600" cy="3341370"/>
             <wp:effectExtent l="0" t="0" r="0" b="0"/>
-            <wp:docPr id="9" name="Picture 9"/>
+            <wp:docPr id="3" name="Picture 3"/>
             <wp:cNvGraphicFramePr>
               <a:graphicFrameLocks xmlns:a="http://schemas.openxmlformats.org/drawingml/2006/main" noChangeAspect="1"/>
             </wp:cNvGraphicFramePr>
@@ -2046,11 +2022,11 @@
       <w:pPr>
         <w:pStyle w:val="Heading1"/>
       </w:pPr>
-      <w:bookmarkStart w:id="9" w:name="_Toc37009503"/>
+      <w:bookmarkStart w:id="8" w:name="_Toc37009503"/>
       <w:r>
         <w:t>What I Learned</w:t>
       </w:r>
-      <w:bookmarkEnd w:id="9"/>
+      <w:bookmarkEnd w:id="8"/>
     </w:p>
     <w:p>
       <w:pPr>
@@ -2066,15 +2042,7 @@
         <w:t>how to implement exceptions as well as how to create my own exceptions to then implement them</w:t>
       </w:r>
       <w:r>
-        <w:t xml:space="preserve">.  In </w:t>
-      </w:r>
-      <w:proofErr w:type="gramStart"/>
-      <w:r>
-        <w:t>all of</w:t>
-      </w:r>
-      <w:proofErr w:type="gramEnd"/>
-      <w:r>
-        <w:t xml:space="preserve"> my experience I never heard of a marker </w:t>
+        <w:t xml:space="preserve">.  In all of my experience I never heard of a marker </w:t>
       </w:r>
       <w:r>
         <w:t>interface</w:t>
@@ -2086,15 +2054,7 @@
         <w:t>,</w:t>
       </w:r>
       <w:r>
-        <w:t xml:space="preserve"> so I was able to use this new concept and see how it works in my code.  One issue I am having is with an exception being thrown saying error accessing file.  Not sure why this is occurring.  I wonder if I need to also create </w:t>
-      </w:r>
-      <w:proofErr w:type="gramStart"/>
-      <w:r>
-        <w:t>a</w:t>
-      </w:r>
-      <w:proofErr w:type="gramEnd"/>
-      <w:r>
-        <w:t xml:space="preserve"> </w:t>
+        <w:t xml:space="preserve"> so I was able to use this new concept and see how it works in my code.  One issue I am having is with an exception being thrown saying error accessing file.  Not sure why this is occurring.  I wonder if I need to also create a </w:t>
       </w:r>
       <w:proofErr w:type="spellStart"/>
       <w:r>
@@ -3352,7 +3312,7 @@
 </file>
 
 <file path=customXml/itemProps1.xml><?xml version="1.0" encoding="utf-8"?>
-<ds:datastoreItem xmlns:ds="http://schemas.openxmlformats.org/officeDocument/2006/customXml" ds:itemID="{5E5CAEC3-4770-4153-BB67-F12B52A3406C}">
+<ds:datastoreItem xmlns:ds="http://schemas.openxmlformats.org/officeDocument/2006/customXml" ds:itemID="{EC93E672-D258-475E-A54F-BB473733E9A5}">
   <ds:schemaRefs>
     <ds:schemaRef ds:uri="http://schemas.openxmlformats.org/officeDocument/2006/bibliography"/>
   </ds:schemaRefs>

</xml_diff>